<commit_message>
fix json output in read.php
</commit_message>
<xml_diff>
--- a/doc/RPOJ2.docx
+++ b/doc/RPOJ2.docx
@@ -69,36 +69,15 @@
         <w:ind w:left="0" w:firstLine="0"/>
         <w:rPr>
           <w:rFonts w:ascii="AppleSystemUIFont" w:hAnsi="AppleSystemUIFont" w:cs="AppleSystemUIFont"/>
-          <w:highlight w:val="yellow"/>
-          <w:lang w:val="en-GB"/>
-        </w:rPr>
-      </w:pPr>
-      <w:r>
-        <w:rPr>
-          <w:rFonts w:ascii="AppleSystemUIFont" w:hAnsi="AppleSystemUIFont" w:cs="AppleSystemUIFont"/>
-          <w:highlight w:val="yellow"/>
+          <w:lang w:val="en-GB"/>
+        </w:rPr>
+      </w:pPr>
+      <w:r>
+        <w:rPr>
+          <w:rFonts w:ascii="AppleSystemUIFont" w:hAnsi="AppleSystemUIFont" w:cs="AppleSystemUIFont"/>
           <w:lang w:val="en-GB"/>
         </w:rPr>
         <w:t>Web service that supports at least four (4) unique GET and four (4) unique POST actions</w:t>
-      </w:r>
-    </w:p>
-    <w:p>
-      <w:pPr>
-        <w:autoSpaceDE w:val="0"/>
-        <w:autoSpaceDN w:val="0"/>
-        <w:adjustRightInd w:val="0"/>
-        <w:ind w:left="720"/>
-        <w:rPr>
-          <w:rFonts w:ascii="AppleSystemUIFont" w:hAnsi="AppleSystemUIFont" w:cs="AppleSystemUIFont"/>
-          <w:lang w:val="en-GB"/>
-        </w:rPr>
-      </w:pPr>
-      <w:r>
-        <w:rPr>
-          <w:rFonts w:ascii="AppleSystemUIFont" w:hAnsi="AppleSystemUIFont" w:cs="AppleSystemUIFont"/>
-          <w:lang w:val="en-GB"/>
-        </w:rPr>
-        <w:t xml:space="preserve">It doesn’t have 4get and 4post action at the moment. I will build more action after making sure my structure is correct. </w:t>
       </w:r>
     </w:p>
     <w:p>
@@ -136,43 +115,15 @@
         <w:ind w:left="0" w:firstLine="0"/>
         <w:rPr>
           <w:rFonts w:ascii="AppleSystemUIFont" w:hAnsi="AppleSystemUIFont" w:cs="AppleSystemUIFont"/>
-          <w:highlight w:val="yellow"/>
-          <w:lang w:val="en-GB"/>
-        </w:rPr>
-      </w:pPr>
-      <w:r>
-        <w:rPr>
-          <w:rFonts w:ascii="AppleSystemUIFont" w:hAnsi="AppleSystemUIFont" w:cs="AppleSystemUIFont"/>
-          <w:highlight w:val="yellow"/>
+          <w:lang w:val="en-GB"/>
+        </w:rPr>
+      </w:pPr>
+      <w:r>
+        <w:rPr>
+          <w:rFonts w:ascii="AppleSystemUIFont" w:hAnsi="AppleSystemUIFont" w:cs="AppleSystemUIFont"/>
           <w:lang w:val="en-GB"/>
         </w:rPr>
         <w:t>Integrates with a backend database for at least two (2) CRUD actions</w:t>
-      </w:r>
-    </w:p>
-    <w:p>
-      <w:pPr>
-        <w:autoSpaceDE w:val="0"/>
-        <w:autoSpaceDN w:val="0"/>
-        <w:adjustRightInd w:val="0"/>
-        <w:ind w:left="720"/>
-        <w:rPr>
-          <w:rFonts w:ascii="AppleSystemUIFont" w:hAnsi="AppleSystemUIFont" w:cs="AppleSystemUIFont"/>
-          <w:lang w:val="en-GB"/>
-        </w:rPr>
-      </w:pPr>
-      <w:r>
-        <w:rPr>
-          <w:rFonts w:ascii="AppleSystemUIFont" w:hAnsi="AppleSystemUIFont" w:cs="AppleSystemUIFont"/>
-          <w:lang w:val="en-GB"/>
-        </w:rPr>
-        <w:t>I will build a comment CRUD after making sure my structure is correct</w:t>
-      </w:r>
-      <w:r>
-        <w:rPr>
-          <w:rFonts w:ascii="AppleSystemUIFont" w:hAnsi="AppleSystemUIFont" w:cs="AppleSystemUIFont"/>
-          <w:lang w:val="en-GB"/>
-        </w:rPr>
-        <w:t>.</w:t>
       </w:r>
     </w:p>
     <w:p>
@@ -2267,8 +2218,6 @@
     <w:p>
       <w:r>
         <w:tab/>
-      </w:r>
-      <w:r>
         <w:t>{</w:t>
       </w:r>
     </w:p>

</xml_diff>